<commit_message>
added on the group agreement
</commit_message>
<xml_diff>
--- a/Project 2 group agreement .docx
+++ b/Project 2 group agreement .docx
@@ -109,7 +109,23 @@
           <w:rFonts w:ascii="Calibri" w:eastAsia="Calibri" w:hAnsi="Calibri" w:cs="Calibri"/>
           <w:b/>
         </w:rPr>
-        <w:t>What is your team name?</w:t>
+        <w:t xml:space="preserve">What is your </w:t>
+      </w:r>
+      <w:proofErr w:type="gramStart"/>
+      <w:r>
+        <w:rPr>
+          <w:rFonts w:ascii="Calibri" w:eastAsia="Calibri" w:hAnsi="Calibri" w:cs="Calibri"/>
+          <w:b/>
+        </w:rPr>
+        <w:t>team</w:t>
+      </w:r>
+      <w:proofErr w:type="gramEnd"/>
+      <w:r>
+        <w:rPr>
+          <w:rFonts w:ascii="Calibri" w:eastAsia="Calibri" w:hAnsi="Calibri" w:cs="Calibri"/>
+          <w:b/>
+        </w:rPr>
+        <w:t xml:space="preserve"> name?</w:t>
       </w:r>
       <w:r>
         <w:rPr>
@@ -178,7 +194,39 @@
           <w:rFonts w:ascii="Calibri" w:eastAsia="Calibri" w:hAnsi="Calibri" w:cs="Calibri"/>
           <w:bCs/>
         </w:rPr>
-        <w:t>Rebekah – Git master, Ryan – group facilitator, Kareem – TBD , Sallieu - TBD</w:t>
+        <w:t xml:space="preserve">Rebekah – Git master, Ryan – group facilitator, Kareem – </w:t>
+      </w:r>
+      <w:proofErr w:type="gramStart"/>
+      <w:r>
+        <w:rPr>
+          <w:rFonts w:ascii="Calibri" w:eastAsia="Calibri" w:hAnsi="Calibri" w:cs="Calibri"/>
+          <w:bCs/>
+        </w:rPr>
+        <w:t>TBD ,</w:t>
+      </w:r>
+      <w:proofErr w:type="gramEnd"/>
+      <w:r>
+        <w:rPr>
+          <w:rFonts w:ascii="Calibri" w:eastAsia="Calibri" w:hAnsi="Calibri" w:cs="Calibri"/>
+          <w:bCs/>
+        </w:rPr>
+        <w:t xml:space="preserve"> </w:t>
+      </w:r>
+      <w:proofErr w:type="spellStart"/>
+      <w:r>
+        <w:rPr>
+          <w:rFonts w:ascii="Calibri" w:eastAsia="Calibri" w:hAnsi="Calibri" w:cs="Calibri"/>
+          <w:bCs/>
+        </w:rPr>
+        <w:t>Sallieu</w:t>
+      </w:r>
+      <w:proofErr w:type="spellEnd"/>
+      <w:r>
+        <w:rPr>
+          <w:rFonts w:ascii="Calibri" w:eastAsia="Calibri" w:hAnsi="Calibri" w:cs="Calibri"/>
+          <w:bCs/>
+        </w:rPr>
+        <w:t xml:space="preserve"> - TBD</w:t>
       </w:r>
     </w:p>
     <w:p>
@@ -221,12 +269,21 @@
         </w:rPr>
         <w:t xml:space="preserve">How will you keep track of tasks? </w:t>
       </w:r>
-      <w:r>
-        <w:rPr>
-          <w:rFonts w:ascii="Calibri" w:eastAsia="Calibri" w:hAnsi="Calibri" w:cs="Calibri"/>
-          <w:bCs/>
-        </w:rPr>
-        <w:t>Github issues, creating features and using the project interface.</w:t>
+      <w:proofErr w:type="spellStart"/>
+      <w:r>
+        <w:rPr>
+          <w:rFonts w:ascii="Calibri" w:eastAsia="Calibri" w:hAnsi="Calibri" w:cs="Calibri"/>
+          <w:bCs/>
+        </w:rPr>
+        <w:t>Github</w:t>
+      </w:r>
+      <w:proofErr w:type="spellEnd"/>
+      <w:r>
+        <w:rPr>
+          <w:rFonts w:ascii="Calibri" w:eastAsia="Calibri" w:hAnsi="Calibri" w:cs="Calibri"/>
+          <w:bCs/>
+        </w:rPr>
+        <w:t xml:space="preserve"> issues, creating features and using the project interface.</w:t>
       </w:r>
     </w:p>
     <w:p>
@@ -360,6 +417,30 @@
         </w:rPr>
         <w:lastRenderedPageBreak/>
         <w:t xml:space="preserve">Rebekah - honesty </w:t>
+      </w:r>
+    </w:p>
+    <w:p>
+      <w:pPr>
+        <w:widowControl w:val="0"/>
+        <w:spacing w:before="600" w:after="400" w:line="480" w:lineRule="auto"/>
+        <w:rPr>
+          <w:rFonts w:ascii="Calibri" w:eastAsia="Calibri" w:hAnsi="Calibri" w:cs="Calibri"/>
+          <w:bCs/>
+        </w:rPr>
+      </w:pPr>
+      <w:r>
+        <w:rPr>
+          <w:rFonts w:ascii="Calibri" w:eastAsia="Calibri" w:hAnsi="Calibri" w:cs="Calibri"/>
+          <w:bCs/>
+        </w:rPr>
+        <w:t>Kareem</w:t>
+      </w:r>
+      <w:r>
+        <w:rPr>
+          <w:rFonts w:ascii="Calibri" w:eastAsia="Calibri" w:hAnsi="Calibri" w:cs="Calibri"/>
+          <w:bCs/>
+        </w:rPr>
+        <w:t xml:space="preserve"> - honesty </w:t>
       </w:r>
     </w:p>
     <w:p>

</xml_diff>